<commit_message>
- fixed issue with test case - document updatdation - minor bug fixes
</commit_message>
<xml_diff>
--- a/documents/Coding_standards.docx
+++ b/documents/Coding_standards.docx
@@ -7,6 +7,7 @@
         <w:spacing w:line="360" w:lineRule="auto"/>
         <w:jc w:val="center"/>
         <w:rPr>
+          <w:rFonts w:asciiTheme="majorHAnsi" w:hAnsiTheme="majorHAnsi"/>
           <w:b/>
           <w:sz w:val="28"/>
           <w:u w:val="single"/>
@@ -18,6 +19,7 @@
         <w:spacing w:line="360" w:lineRule="auto"/>
         <w:jc w:val="center"/>
         <w:rPr>
+          <w:rFonts w:asciiTheme="majorHAnsi" w:hAnsiTheme="majorHAnsi"/>
           <w:b/>
           <w:sz w:val="28"/>
           <w:u w:val="single"/>
@@ -25,6 +27,7 @@
       </w:pPr>
       <w:r>
         <w:rPr>
+          <w:rFonts w:asciiTheme="majorHAnsi" w:hAnsiTheme="majorHAnsi"/>
           <w:noProof/>
         </w:rPr>
         <w:drawing>
@@ -85,7 +88,7 @@
         <w:spacing w:before="200" w:line="240" w:lineRule="auto"/>
         <w:jc w:val="center"/>
         <w:rPr>
-          <w:rFonts w:eastAsia="Times New Roman" w:cstheme="minorHAnsi"/>
+          <w:rFonts w:asciiTheme="majorHAnsi" w:eastAsia="Times New Roman" w:hAnsiTheme="majorHAnsi" w:cstheme="minorHAnsi"/>
           <w:sz w:val="24"/>
           <w:szCs w:val="24"/>
           <w:lang w:val="en-IN" w:eastAsia="en-IN" w:bidi="gu-IN"/>
@@ -93,7 +96,7 @@
       </w:pPr>
       <w:r>
         <w:rPr>
-          <w:rFonts w:eastAsia="Times New Roman" w:cstheme="minorHAnsi"/>
+          <w:rFonts w:asciiTheme="majorHAnsi" w:eastAsia="Times New Roman" w:hAnsiTheme="majorHAnsi" w:cstheme="minorHAnsi"/>
           <w:b/>
           <w:bCs/>
           <w:color w:val="000000"/>
@@ -109,7 +112,7 @@
         <w:spacing w:before="200" w:line="240" w:lineRule="auto"/>
         <w:jc w:val="center"/>
         <w:rPr>
-          <w:rFonts w:eastAsia="Times New Roman" w:cstheme="minorHAnsi"/>
+          <w:rFonts w:asciiTheme="majorHAnsi" w:eastAsia="Times New Roman" w:hAnsiTheme="majorHAnsi" w:cstheme="minorHAnsi"/>
           <w:sz w:val="24"/>
           <w:szCs w:val="24"/>
           <w:lang w:val="en-IN" w:eastAsia="en-IN" w:bidi="gu-IN"/>
@@ -117,7 +120,7 @@
       </w:pPr>
       <w:r>
         <w:rPr>
-          <w:rFonts w:eastAsia="Times New Roman" w:cstheme="minorHAnsi"/>
+          <w:rFonts w:asciiTheme="majorHAnsi" w:eastAsia="Times New Roman" w:hAnsiTheme="majorHAnsi" w:cstheme="minorHAnsi"/>
           <w:b/>
           <w:bCs/>
           <w:color w:val="000000"/>
@@ -133,7 +136,7 @@
         <w:spacing w:after="0" w:line="240" w:lineRule="auto"/>
         <w:jc w:val="both"/>
         <w:rPr>
-          <w:rFonts w:eastAsia="Times New Roman" w:cstheme="minorHAnsi"/>
+          <w:rFonts w:asciiTheme="majorHAnsi" w:eastAsia="Times New Roman" w:hAnsiTheme="majorHAnsi" w:cstheme="minorHAnsi"/>
           <w:sz w:val="24"/>
           <w:szCs w:val="24"/>
           <w:lang w:val="en-IN" w:eastAsia="en-IN" w:bidi="gu-IN"/>
@@ -141,7 +144,7 @@
       </w:pPr>
       <w:r>
         <w:rPr>
-          <w:rFonts w:eastAsia="Times New Roman" w:cstheme="minorHAnsi"/>
+          <w:rFonts w:asciiTheme="majorHAnsi" w:eastAsia="Times New Roman" w:hAnsiTheme="majorHAnsi" w:cstheme="minorHAnsi"/>
           <w:b/>
           <w:color w:val="000000"/>
           <w:sz w:val="24"/>
@@ -156,7 +159,7 @@
         <w:spacing w:before="200" w:line="240" w:lineRule="auto"/>
         <w:jc w:val="center"/>
         <w:rPr>
-          <w:rFonts w:eastAsia="Times New Roman" w:cstheme="minorHAnsi"/>
+          <w:rFonts w:asciiTheme="majorHAnsi" w:eastAsia="Times New Roman" w:hAnsiTheme="majorHAnsi" w:cstheme="minorHAnsi"/>
           <w:color w:val="000000"/>
           <w:sz w:val="24"/>
           <w:szCs w:val="24"/>
@@ -169,7 +172,7 @@
         <w:spacing w:before="200" w:line="240" w:lineRule="auto"/>
         <w:jc w:val="center"/>
         <w:rPr>
-          <w:rFonts w:eastAsia="Times New Roman" w:cstheme="minorHAnsi"/>
+          <w:rFonts w:asciiTheme="majorHAnsi" w:eastAsia="Times New Roman" w:hAnsiTheme="majorHAnsi" w:cstheme="minorHAnsi"/>
           <w:color w:val="000000"/>
           <w:sz w:val="24"/>
           <w:szCs w:val="24"/>
@@ -182,7 +185,7 @@
         <w:spacing w:before="200" w:line="240" w:lineRule="auto"/>
         <w:jc w:val="center"/>
         <w:rPr>
-          <w:rFonts w:eastAsia="Times New Roman" w:cstheme="minorHAnsi"/>
+          <w:rFonts w:asciiTheme="majorHAnsi" w:eastAsia="Times New Roman" w:hAnsiTheme="majorHAnsi" w:cstheme="minorHAnsi"/>
           <w:color w:val="000000"/>
           <w:sz w:val="24"/>
           <w:szCs w:val="24"/>
@@ -195,7 +198,7 @@
         <w:spacing w:before="200" w:line="240" w:lineRule="auto"/>
         <w:jc w:val="center"/>
         <w:rPr>
-          <w:rFonts w:eastAsia="Times New Roman" w:cstheme="minorHAnsi"/>
+          <w:rFonts w:asciiTheme="majorHAnsi" w:eastAsia="Times New Roman" w:hAnsiTheme="majorHAnsi" w:cstheme="minorHAnsi"/>
           <w:color w:val="000000"/>
           <w:sz w:val="24"/>
           <w:szCs w:val="24"/>
@@ -208,7 +211,7 @@
         <w:spacing w:after="0" w:line="240" w:lineRule="auto"/>
         <w:jc w:val="center"/>
         <w:rPr>
-          <w:rFonts w:eastAsia="Times New Roman" w:cstheme="minorHAnsi"/>
+          <w:rFonts w:asciiTheme="majorHAnsi" w:eastAsia="Times New Roman" w:hAnsiTheme="majorHAnsi" w:cstheme="minorHAnsi"/>
           <w:sz w:val="24"/>
           <w:szCs w:val="24"/>
           <w:lang w:val="en-IN" w:eastAsia="en-IN" w:bidi="gu-IN"/>
@@ -216,7 +219,7 @@
       </w:pPr>
       <w:r>
         <w:rPr>
-          <w:rFonts w:eastAsia="Times New Roman" w:cstheme="minorHAnsi"/>
+          <w:rFonts w:asciiTheme="majorHAnsi" w:eastAsia="Times New Roman" w:hAnsiTheme="majorHAnsi" w:cstheme="minorHAnsi"/>
           <w:color w:val="000000"/>
           <w:sz w:val="24"/>
           <w:szCs w:val="24"/>
@@ -227,7 +230,7 @@
       <w:proofErr w:type="spellStart"/>
       <w:r>
         <w:rPr>
-          <w:rFonts w:eastAsia="Times New Roman" w:cstheme="minorHAnsi"/>
+          <w:rFonts w:asciiTheme="majorHAnsi" w:eastAsia="Times New Roman" w:hAnsiTheme="majorHAnsi" w:cstheme="minorHAnsi"/>
           <w:b/>
           <w:color w:val="000000"/>
           <w:sz w:val="24"/>
@@ -239,7 +242,7 @@
       <w:proofErr w:type="spellEnd"/>
       <w:r>
         <w:rPr>
-          <w:rFonts w:eastAsia="Times New Roman" w:cstheme="minorHAnsi"/>
+          <w:rFonts w:asciiTheme="majorHAnsi" w:eastAsia="Times New Roman" w:hAnsiTheme="majorHAnsi" w:cstheme="minorHAnsi"/>
           <w:b/>
           <w:color w:val="000000"/>
           <w:sz w:val="24"/>
@@ -250,7 +253,7 @@
       </w:r>
       <w:r>
         <w:rPr>
-          <w:rFonts w:eastAsia="Times New Roman" w:cstheme="minorHAnsi"/>
+          <w:rFonts w:asciiTheme="majorHAnsi" w:eastAsia="Times New Roman" w:hAnsiTheme="majorHAnsi" w:cstheme="minorHAnsi"/>
           <w:b/>
           <w:bCs/>
           <w:color w:val="000000"/>
@@ -266,7 +269,7 @@
         <w:spacing w:after="0" w:line="240" w:lineRule="auto"/>
         <w:jc w:val="center"/>
         <w:rPr>
-          <w:rFonts w:eastAsia="Times New Roman" w:cstheme="minorHAnsi"/>
+          <w:rFonts w:asciiTheme="majorHAnsi" w:eastAsia="Times New Roman" w:hAnsiTheme="majorHAnsi" w:cstheme="minorHAnsi"/>
           <w:color w:val="000000"/>
           <w:sz w:val="24"/>
           <w:szCs w:val="24"/>
@@ -279,7 +282,7 @@
         <w:spacing w:after="0" w:line="240" w:lineRule="auto"/>
         <w:jc w:val="center"/>
         <w:rPr>
-          <w:rFonts w:eastAsia="Times New Roman" w:cstheme="minorHAnsi"/>
+          <w:rFonts w:asciiTheme="majorHAnsi" w:eastAsia="Times New Roman" w:hAnsiTheme="majorHAnsi" w:cstheme="minorHAnsi"/>
           <w:color w:val="000000"/>
           <w:sz w:val="24"/>
           <w:szCs w:val="24"/>
@@ -292,7 +295,7 @@
         <w:spacing w:after="0" w:line="240" w:lineRule="auto"/>
         <w:jc w:val="center"/>
         <w:rPr>
-          <w:rFonts w:eastAsia="Times New Roman" w:cstheme="minorHAnsi"/>
+          <w:rFonts w:asciiTheme="majorHAnsi" w:eastAsia="Times New Roman" w:hAnsiTheme="majorHAnsi" w:cstheme="minorHAnsi"/>
           <w:color w:val="000000"/>
           <w:sz w:val="24"/>
           <w:szCs w:val="24"/>
@@ -305,7 +308,7 @@
         <w:spacing w:after="0" w:line="240" w:lineRule="auto"/>
         <w:jc w:val="center"/>
         <w:rPr>
-          <w:rFonts w:eastAsia="Times New Roman" w:cstheme="minorHAnsi"/>
+          <w:rFonts w:asciiTheme="majorHAnsi" w:eastAsia="Times New Roman" w:hAnsiTheme="majorHAnsi" w:cstheme="minorHAnsi"/>
           <w:color w:val="000000"/>
           <w:sz w:val="24"/>
           <w:szCs w:val="24"/>
@@ -318,7 +321,7 @@
         <w:spacing w:after="0" w:line="240" w:lineRule="auto"/>
         <w:jc w:val="center"/>
         <w:rPr>
-          <w:rFonts w:eastAsia="Times New Roman" w:cstheme="minorHAnsi"/>
+          <w:rFonts w:asciiTheme="majorHAnsi" w:eastAsia="Times New Roman" w:hAnsiTheme="majorHAnsi" w:cstheme="minorHAnsi"/>
           <w:color w:val="000000"/>
           <w:sz w:val="24"/>
           <w:szCs w:val="24"/>
@@ -331,7 +334,7 @@
         <w:spacing w:after="0" w:line="240" w:lineRule="auto"/>
         <w:jc w:val="center"/>
         <w:rPr>
-          <w:rFonts w:eastAsia="Times New Roman" w:cstheme="minorHAnsi"/>
+          <w:rFonts w:asciiTheme="majorHAnsi" w:eastAsia="Times New Roman" w:hAnsiTheme="majorHAnsi" w:cstheme="minorHAnsi"/>
           <w:color w:val="000000"/>
           <w:sz w:val="24"/>
           <w:szCs w:val="24"/>
@@ -344,7 +347,7 @@
         <w:spacing w:after="0" w:line="240" w:lineRule="auto"/>
         <w:jc w:val="center"/>
         <w:rPr>
-          <w:rFonts w:eastAsia="Times New Roman" w:cstheme="minorHAnsi"/>
+          <w:rFonts w:asciiTheme="majorHAnsi" w:eastAsia="Times New Roman" w:hAnsiTheme="majorHAnsi" w:cstheme="minorHAnsi"/>
           <w:color w:val="000000"/>
           <w:sz w:val="24"/>
           <w:szCs w:val="24"/>
@@ -357,7 +360,7 @@
         <w:spacing w:after="0" w:line="240" w:lineRule="auto"/>
         <w:jc w:val="center"/>
         <w:rPr>
-          <w:rFonts w:eastAsia="Times New Roman" w:cstheme="minorHAnsi"/>
+          <w:rFonts w:asciiTheme="majorHAnsi" w:eastAsia="Times New Roman" w:hAnsiTheme="majorHAnsi" w:cstheme="minorHAnsi"/>
           <w:color w:val="000000"/>
           <w:sz w:val="24"/>
           <w:szCs w:val="24"/>
@@ -370,7 +373,7 @@
         <w:spacing w:after="0" w:line="240" w:lineRule="auto"/>
         <w:jc w:val="center"/>
         <w:rPr>
-          <w:rFonts w:eastAsia="Times New Roman" w:cstheme="minorHAnsi"/>
+          <w:rFonts w:asciiTheme="majorHAnsi" w:eastAsia="Times New Roman" w:hAnsiTheme="majorHAnsi" w:cstheme="minorHAnsi"/>
           <w:color w:val="000000"/>
           <w:sz w:val="24"/>
           <w:szCs w:val="24"/>
@@ -383,7 +386,7 @@
         <w:spacing w:after="0" w:line="240" w:lineRule="auto"/>
         <w:jc w:val="center"/>
         <w:rPr>
-          <w:rFonts w:eastAsia="Times New Roman" w:cstheme="minorHAnsi"/>
+          <w:rFonts w:asciiTheme="majorHAnsi" w:eastAsia="Times New Roman" w:hAnsiTheme="majorHAnsi" w:cstheme="minorHAnsi"/>
           <w:color w:val="000000"/>
           <w:sz w:val="24"/>
           <w:szCs w:val="24"/>
@@ -394,8 +397,9 @@
     <w:p>
       <w:pPr>
         <w:spacing w:after="0" w:line="240" w:lineRule="auto"/>
-        <w:rPr>
-          <w:rFonts w:eastAsia="Times New Roman" w:cstheme="minorHAnsi"/>
+        <w:jc w:val="center"/>
+        <w:rPr>
+          <w:rFonts w:asciiTheme="majorHAnsi" w:eastAsia="Times New Roman" w:hAnsiTheme="majorHAnsi" w:cstheme="minorHAnsi"/>
           <w:b/>
           <w:bCs/>
           <w:color w:val="000000"/>
@@ -404,9 +408,11 @@
           <w:lang w:val="en-IN" w:eastAsia="en-IN" w:bidi="gu-IN"/>
         </w:rPr>
       </w:pPr>
-      <w:r>
-        <w:rPr>
-          <w:rFonts w:eastAsia="Times New Roman" w:cstheme="minorHAnsi"/>
+      <w:bookmarkStart w:id="0" w:name="_GoBack"/>
+      <w:bookmarkEnd w:id="0"/>
+      <w:r>
+        <w:rPr>
+          <w:rFonts w:asciiTheme="majorHAnsi" w:eastAsia="Times New Roman" w:hAnsiTheme="majorHAnsi" w:cstheme="minorHAnsi"/>
           <w:color w:val="000000"/>
           <w:sz w:val="24"/>
           <w:szCs w:val="24"/>
@@ -416,7 +422,7 @@
       </w:r>
       <w:r>
         <w:rPr>
-          <w:rFonts w:eastAsia="Times New Roman" w:cstheme="minorHAnsi"/>
+          <w:rFonts w:asciiTheme="majorHAnsi" w:eastAsia="Times New Roman" w:hAnsiTheme="majorHAnsi" w:cstheme="minorHAnsi"/>
           <w:b/>
           <w:bCs/>
           <w:color w:val="000000"/>
@@ -432,7 +438,7 @@
         <w:spacing w:after="0" w:line="240" w:lineRule="auto"/>
         <w:jc w:val="center"/>
         <w:rPr>
-          <w:rFonts w:eastAsia="Times New Roman" w:cstheme="minorHAnsi"/>
+          <w:rFonts w:asciiTheme="majorHAnsi" w:eastAsia="Times New Roman" w:hAnsiTheme="majorHAnsi" w:cstheme="minorHAnsi"/>
           <w:sz w:val="24"/>
           <w:szCs w:val="24"/>
           <w:lang w:val="en-IN" w:eastAsia="en-IN" w:bidi="gu-IN"/>
@@ -451,9 +457,9 @@
         <w:tblLook w:val="04A0" w:firstRow="1" w:lastRow="0" w:firstColumn="1" w:lastColumn="0" w:noHBand="0" w:noVBand="1"/>
       </w:tblPr>
       <w:tblGrid>
-        <w:gridCol w:w="1646"/>
-        <w:gridCol w:w="5348"/>
-        <w:gridCol w:w="2366"/>
+        <w:gridCol w:w="1598"/>
+        <w:gridCol w:w="5352"/>
+        <w:gridCol w:w="2410"/>
       </w:tblGrid>
       <w:tr>
         <w:tc>
@@ -478,15 +484,14 @@
               <w:spacing w:after="0" w:line="240" w:lineRule="auto"/>
               <w:jc w:val="center"/>
               <w:rPr>
-                <w:rFonts w:eastAsia="Times New Roman" w:cstheme="minorHAnsi"/>
+                <w:rFonts w:asciiTheme="majorHAnsi" w:eastAsia="Times New Roman" w:hAnsiTheme="majorHAnsi" w:cstheme="minorHAnsi"/>
                 <w:b/>
                 <w:lang w:val="en-IN" w:eastAsia="en-IN" w:bidi="gu-IN"/>
               </w:rPr>
             </w:pPr>
-            <w:bookmarkStart w:id="0" w:name="_GoBack" w:colFirst="2" w:colLast="2"/>
             <w:r>
               <w:rPr>
-                <w:rFonts w:eastAsia="Times New Roman" w:cstheme="minorHAnsi"/>
+                <w:rFonts w:asciiTheme="majorHAnsi" w:eastAsia="Times New Roman" w:hAnsiTheme="majorHAnsi" w:cstheme="minorHAnsi"/>
                 <w:b/>
                 <w:color w:val="000000"/>
                 <w:lang w:val="en-IN" w:eastAsia="en-IN" w:bidi="gu-IN"/>
@@ -517,14 +522,14 @@
               <w:spacing w:after="0" w:line="240" w:lineRule="auto"/>
               <w:jc w:val="center"/>
               <w:rPr>
-                <w:rFonts w:eastAsia="Times New Roman" w:cstheme="minorHAnsi"/>
+                <w:rFonts w:asciiTheme="majorHAnsi" w:eastAsia="Times New Roman" w:hAnsiTheme="majorHAnsi" w:cstheme="minorHAnsi"/>
                 <w:b/>
                 <w:lang w:val="en-IN" w:eastAsia="en-IN" w:bidi="gu-IN"/>
               </w:rPr>
             </w:pPr>
             <w:r>
               <w:rPr>
-                <w:rFonts w:eastAsia="Times New Roman" w:cstheme="minorHAnsi"/>
+                <w:rFonts w:asciiTheme="majorHAnsi" w:eastAsia="Times New Roman" w:hAnsiTheme="majorHAnsi" w:cstheme="minorHAnsi"/>
                 <w:b/>
                 <w:color w:val="000000"/>
                 <w:lang w:val="en-IN" w:eastAsia="en-IN" w:bidi="gu-IN"/>
@@ -555,14 +560,14 @@
               <w:spacing w:after="0" w:line="240" w:lineRule="auto"/>
               <w:jc w:val="center"/>
               <w:rPr>
-                <w:rFonts w:eastAsia="Times New Roman" w:cstheme="minorHAnsi"/>
+                <w:rFonts w:asciiTheme="majorHAnsi" w:eastAsia="Times New Roman" w:hAnsiTheme="majorHAnsi" w:cstheme="minorHAnsi"/>
                 <w:b/>
                 <w:lang w:val="en-IN" w:eastAsia="en-IN" w:bidi="gu-IN"/>
               </w:rPr>
             </w:pPr>
             <w:r>
               <w:rPr>
-                <w:rFonts w:eastAsia="Times New Roman" w:cstheme="minorHAnsi"/>
+                <w:rFonts w:asciiTheme="majorHAnsi" w:eastAsia="Times New Roman" w:hAnsiTheme="majorHAnsi" w:cstheme="minorHAnsi"/>
                 <w:b/>
                 <w:color w:val="000000"/>
                 <w:lang w:val="en-IN" w:eastAsia="en-IN" w:bidi="gu-IN"/>
@@ -572,7 +577,6 @@
           </w:p>
         </w:tc>
       </w:tr>
-      <w:bookmarkEnd w:id="0"/>
       <w:tr>
         <w:trPr>
           <w:trHeight w:val="276"/>
@@ -599,13 +603,13 @@
               <w:spacing w:after="0" w:line="240" w:lineRule="auto"/>
               <w:jc w:val="center"/>
               <w:rPr>
-                <w:rFonts w:eastAsia="Times New Roman" w:cstheme="minorHAnsi"/>
+                <w:rFonts w:asciiTheme="majorHAnsi" w:eastAsia="Times New Roman" w:hAnsiTheme="majorHAnsi" w:cstheme="minorHAnsi"/>
                 <w:lang w:val="en-IN" w:eastAsia="en-IN" w:bidi="gu-IN"/>
               </w:rPr>
             </w:pPr>
             <w:r>
               <w:rPr>
-                <w:rFonts w:eastAsia="Times New Roman" w:cstheme="minorHAnsi"/>
+                <w:rFonts w:asciiTheme="majorHAnsi" w:eastAsia="Times New Roman" w:hAnsiTheme="majorHAnsi" w:cstheme="minorHAnsi"/>
                 <w:color w:val="000000"/>
                 <w:lang w:val="en-IN" w:eastAsia="en-IN" w:bidi="gu-IN"/>
               </w:rPr>
@@ -634,32 +638,22 @@
             <w:pPr>
               <w:spacing w:after="0" w:line="240" w:lineRule="auto"/>
               <w:rPr>
-                <w:rFonts w:eastAsia="Times New Roman" w:cstheme="minorHAnsi"/>
+                <w:rFonts w:asciiTheme="majorHAnsi" w:eastAsia="Times New Roman" w:hAnsiTheme="majorHAnsi" w:cstheme="minorHAnsi"/>
                 <w:lang w:val="en-IN" w:eastAsia="en-IN" w:bidi="gu-IN"/>
               </w:rPr>
             </w:pPr>
-            <w:proofErr w:type="spellStart"/>
             <w:r>
               <w:rPr>
-                <w:rFonts w:eastAsia="Times New Roman" w:cstheme="minorHAnsi"/>
+                <w:rFonts w:asciiTheme="majorHAnsi" w:eastAsia="Times New Roman" w:hAnsiTheme="majorHAnsi" w:cstheme="minorHAnsi"/>
                 <w:color w:val="000000"/>
                 <w:lang w:val="en-IN" w:eastAsia="en-IN" w:bidi="gu-IN"/>
               </w:rPr>
-              <w:t>Hetal</w:t>
-            </w:r>
-            <w:proofErr w:type="spellEnd"/>
-            <w:r>
-              <w:rPr>
-                <w:rFonts w:eastAsia="Times New Roman" w:cstheme="minorHAnsi"/>
-                <w:color w:val="000000"/>
-                <w:lang w:val="en-IN" w:eastAsia="en-IN" w:bidi="gu-IN"/>
-              </w:rPr>
-              <w:t xml:space="preserve"> </w:t>
+              <w:t xml:space="preserve">Hetal </w:t>
             </w:r>
             <w:proofErr w:type="spellStart"/>
             <w:r>
               <w:rPr>
-                <w:rFonts w:eastAsia="Times New Roman" w:cstheme="minorHAnsi"/>
+                <w:rFonts w:asciiTheme="majorHAnsi" w:eastAsia="Times New Roman" w:hAnsiTheme="majorHAnsi" w:cstheme="minorHAnsi"/>
                 <w:color w:val="000000"/>
                 <w:lang w:val="en-IN" w:eastAsia="en-IN" w:bidi="gu-IN"/>
               </w:rPr>
@@ -668,7 +662,7 @@
             <w:proofErr w:type="spellEnd"/>
             <w:r>
               <w:rPr>
-                <w:rFonts w:eastAsia="Times New Roman" w:cstheme="minorHAnsi"/>
+                <w:rFonts w:asciiTheme="majorHAnsi" w:eastAsia="Times New Roman" w:hAnsiTheme="majorHAnsi" w:cstheme="minorHAnsi"/>
                 <w:color w:val="000000"/>
                 <w:lang w:val="en-IN" w:eastAsia="en-IN" w:bidi="gu-IN"/>
               </w:rPr>
@@ -698,13 +692,13 @@
               <w:spacing w:after="0" w:line="240" w:lineRule="auto"/>
               <w:jc w:val="center"/>
               <w:rPr>
-                <w:rFonts w:eastAsia="Times New Roman" w:cstheme="minorHAnsi"/>
+                <w:rFonts w:asciiTheme="majorHAnsi" w:eastAsia="Times New Roman" w:hAnsiTheme="majorHAnsi" w:cstheme="minorHAnsi"/>
                 <w:lang w:val="en-IN" w:eastAsia="en-IN" w:bidi="gu-IN"/>
               </w:rPr>
             </w:pPr>
             <w:r>
               <w:rPr>
-                <w:rFonts w:eastAsia="Times New Roman" w:cstheme="minorHAnsi"/>
+                <w:rFonts w:asciiTheme="majorHAnsi" w:eastAsia="Times New Roman" w:hAnsiTheme="majorHAnsi" w:cstheme="minorHAnsi"/>
                 <w:color w:val="000000"/>
                 <w:lang w:val="en-IN" w:eastAsia="en-IN" w:bidi="gu-IN"/>
               </w:rPr>
@@ -736,13 +730,13 @@
               <w:spacing w:after="0" w:line="240" w:lineRule="auto"/>
               <w:jc w:val="center"/>
               <w:rPr>
-                <w:rFonts w:eastAsia="Times New Roman" w:cstheme="minorHAnsi"/>
+                <w:rFonts w:asciiTheme="majorHAnsi" w:eastAsia="Times New Roman" w:hAnsiTheme="majorHAnsi" w:cstheme="minorHAnsi"/>
                 <w:lang w:val="en-IN" w:eastAsia="en-IN" w:bidi="gu-IN"/>
               </w:rPr>
             </w:pPr>
             <w:r>
               <w:rPr>
-                <w:rFonts w:eastAsia="Times New Roman" w:cstheme="minorHAnsi"/>
+                <w:rFonts w:asciiTheme="majorHAnsi" w:eastAsia="Times New Roman" w:hAnsiTheme="majorHAnsi" w:cstheme="minorHAnsi"/>
                 <w:color w:val="000000"/>
                 <w:lang w:val="en-IN" w:eastAsia="en-IN" w:bidi="gu-IN"/>
               </w:rPr>
@@ -771,14 +765,14 @@
             <w:pPr>
               <w:spacing w:after="0" w:line="240" w:lineRule="auto"/>
               <w:rPr>
-                <w:rFonts w:eastAsia="Times New Roman" w:cstheme="minorHAnsi"/>
+                <w:rFonts w:asciiTheme="majorHAnsi" w:eastAsia="Times New Roman" w:hAnsiTheme="majorHAnsi" w:cstheme="minorHAnsi"/>
                 <w:lang w:val="en-IN" w:eastAsia="en-IN" w:bidi="gu-IN"/>
               </w:rPr>
             </w:pPr>
             <w:proofErr w:type="spellStart"/>
             <w:r>
               <w:rPr>
-                <w:rFonts w:eastAsia="Times New Roman" w:cstheme="minorHAnsi"/>
+                <w:rFonts w:asciiTheme="majorHAnsi" w:eastAsia="Times New Roman" w:hAnsiTheme="majorHAnsi" w:cstheme="minorHAnsi"/>
                 <w:lang w:val="en-IN" w:eastAsia="en-IN" w:bidi="gu-IN"/>
               </w:rPr>
               <w:t>Sadgi</w:t>
@@ -786,7 +780,7 @@
             <w:proofErr w:type="spellEnd"/>
             <w:r>
               <w:rPr>
-                <w:rFonts w:eastAsia="Times New Roman" w:cstheme="minorHAnsi"/>
+                <w:rFonts w:asciiTheme="majorHAnsi" w:eastAsia="Times New Roman" w:hAnsiTheme="majorHAnsi" w:cstheme="minorHAnsi"/>
                 <w:lang w:val="en-IN" w:eastAsia="en-IN" w:bidi="gu-IN"/>
               </w:rPr>
               <w:t xml:space="preserve"> </w:t>
@@ -794,7 +788,7 @@
             <w:proofErr w:type="spellStart"/>
             <w:r>
               <w:rPr>
-                <w:rFonts w:eastAsia="Times New Roman" w:cstheme="minorHAnsi"/>
+                <w:rFonts w:asciiTheme="majorHAnsi" w:eastAsia="Times New Roman" w:hAnsiTheme="majorHAnsi" w:cstheme="minorHAnsi"/>
                 <w:lang w:val="en-IN" w:eastAsia="en-IN" w:bidi="gu-IN"/>
               </w:rPr>
               <w:t>Sadgi</w:t>
@@ -824,10 +818,17 @@
               <w:spacing w:after="0" w:line="240" w:lineRule="auto"/>
               <w:jc w:val="center"/>
               <w:rPr>
-                <w:rFonts w:eastAsia="Times New Roman" w:cstheme="minorHAnsi"/>
+                <w:rFonts w:asciiTheme="majorHAnsi" w:eastAsia="Times New Roman" w:hAnsiTheme="majorHAnsi" w:cstheme="minorHAnsi"/>
                 <w:lang w:val="en-IN" w:eastAsia="en-IN" w:bidi="gu-IN"/>
               </w:rPr>
             </w:pPr>
+            <w:r>
+              <w:rPr>
+                <w:rFonts w:asciiTheme="majorHAnsi" w:eastAsia="Times New Roman" w:hAnsiTheme="majorHAnsi" w:cstheme="minorHAnsi"/>
+                <w:lang w:val="en-IN" w:eastAsia="en-IN" w:bidi="gu-IN"/>
+              </w:rPr>
+              <w:t>40044713</w:t>
+            </w:r>
           </w:p>
         </w:tc>
       </w:tr>
@@ -854,13 +855,13 @@
               <w:spacing w:after="0" w:line="240" w:lineRule="auto"/>
               <w:jc w:val="center"/>
               <w:rPr>
-                <w:rFonts w:eastAsia="Times New Roman" w:cstheme="minorHAnsi"/>
+                <w:rFonts w:asciiTheme="majorHAnsi" w:eastAsia="Times New Roman" w:hAnsiTheme="majorHAnsi" w:cstheme="minorHAnsi"/>
                 <w:lang w:val="en-IN" w:eastAsia="en-IN" w:bidi="gu-IN"/>
               </w:rPr>
             </w:pPr>
             <w:r>
               <w:rPr>
-                <w:rFonts w:eastAsia="Times New Roman" w:cstheme="minorHAnsi"/>
+                <w:rFonts w:asciiTheme="majorHAnsi" w:eastAsia="Times New Roman" w:hAnsiTheme="majorHAnsi" w:cstheme="minorHAnsi"/>
                 <w:color w:val="000000"/>
                 <w:lang w:val="en-IN" w:eastAsia="en-IN" w:bidi="gu-IN"/>
               </w:rPr>
@@ -889,13 +890,13 @@
             <w:pPr>
               <w:spacing w:after="0" w:line="240" w:lineRule="auto"/>
               <w:rPr>
-                <w:rFonts w:eastAsia="Times New Roman" w:cstheme="minorHAnsi"/>
+                <w:rFonts w:asciiTheme="majorHAnsi" w:eastAsia="Times New Roman" w:hAnsiTheme="majorHAnsi" w:cstheme="minorHAnsi"/>
                 <w:lang w:val="en-IN" w:eastAsia="en-IN" w:bidi="gu-IN"/>
               </w:rPr>
             </w:pPr>
             <w:r>
               <w:rPr>
-                <w:rFonts w:eastAsia="Times New Roman" w:cstheme="minorHAnsi"/>
+                <w:rFonts w:asciiTheme="majorHAnsi" w:eastAsia="Times New Roman" w:hAnsiTheme="majorHAnsi" w:cstheme="minorHAnsi"/>
                 <w:color w:val="000000"/>
                 <w:lang w:val="en-IN" w:eastAsia="en-IN" w:bidi="gu-IN"/>
               </w:rPr>
@@ -925,13 +926,13 @@
               <w:spacing w:after="0" w:line="240" w:lineRule="auto"/>
               <w:jc w:val="center"/>
               <w:rPr>
-                <w:rFonts w:eastAsia="Times New Roman" w:cstheme="minorHAnsi"/>
+                <w:rFonts w:asciiTheme="majorHAnsi" w:eastAsia="Times New Roman" w:hAnsiTheme="majorHAnsi" w:cstheme="minorHAnsi"/>
                 <w:lang w:val="en-IN" w:eastAsia="en-IN" w:bidi="gu-IN"/>
               </w:rPr>
             </w:pPr>
             <w:r>
               <w:rPr>
-                <w:rFonts w:eastAsia="Times New Roman" w:cstheme="minorHAnsi"/>
+                <w:rFonts w:asciiTheme="majorHAnsi" w:eastAsia="Times New Roman" w:hAnsiTheme="majorHAnsi" w:cstheme="minorHAnsi"/>
                 <w:lang w:val="en-IN" w:eastAsia="en-IN" w:bidi="gu-IN"/>
               </w:rPr>
               <w:t>40059801</w:t>
@@ -962,13 +963,13 @@
               <w:spacing w:after="0" w:line="240" w:lineRule="auto"/>
               <w:jc w:val="center"/>
               <w:rPr>
-                <w:rFonts w:eastAsia="Times New Roman" w:cstheme="minorHAnsi"/>
+                <w:rFonts w:asciiTheme="majorHAnsi" w:eastAsia="Times New Roman" w:hAnsiTheme="majorHAnsi" w:cstheme="minorHAnsi"/>
                 <w:lang w:val="en-IN" w:eastAsia="en-IN" w:bidi="gu-IN"/>
               </w:rPr>
             </w:pPr>
             <w:r>
               <w:rPr>
-                <w:rFonts w:eastAsia="Times New Roman" w:cstheme="minorHAnsi"/>
+                <w:rFonts w:asciiTheme="majorHAnsi" w:eastAsia="Times New Roman" w:hAnsiTheme="majorHAnsi" w:cstheme="minorHAnsi"/>
                 <w:color w:val="000000"/>
                 <w:lang w:val="en-IN" w:eastAsia="en-IN" w:bidi="gu-IN"/>
               </w:rPr>
@@ -997,18 +998,46 @@
             <w:pPr>
               <w:spacing w:after="0" w:line="240" w:lineRule="auto"/>
               <w:rPr>
-                <w:rFonts w:eastAsia="Times New Roman" w:cstheme="minorHAnsi"/>
+                <w:rFonts w:asciiTheme="majorHAnsi" w:eastAsia="Times New Roman" w:hAnsiTheme="majorHAnsi" w:cstheme="minorHAnsi"/>
                 <w:lang w:val="en-IN" w:eastAsia="en-IN" w:bidi="gu-IN"/>
               </w:rPr>
             </w:pPr>
+            <w:proofErr w:type="spellStart"/>
             <w:r>
               <w:rPr>
-                <w:rFonts w:eastAsia="Times New Roman" w:cstheme="minorHAnsi"/>
+                <w:rFonts w:asciiTheme="majorHAnsi" w:eastAsia="Times New Roman" w:hAnsiTheme="majorHAnsi" w:cstheme="minorHAnsi"/>
                 <w:color w:val="000000"/>
                 <w:lang w:val="en-IN" w:eastAsia="en-IN" w:bidi="gu-IN"/>
               </w:rPr>
-              <w:t>Jasraj Bedi</w:t>
+              <w:t>Jasraj</w:t>
             </w:r>
+            <w:proofErr w:type="spellEnd"/>
+            <w:r>
+              <w:rPr>
+                <w:rFonts w:asciiTheme="majorHAnsi" w:eastAsia="Times New Roman" w:hAnsiTheme="majorHAnsi" w:cstheme="minorHAnsi"/>
+                <w:color w:val="000000"/>
+                <w:lang w:val="en-IN" w:eastAsia="en-IN" w:bidi="gu-IN"/>
+              </w:rPr>
+              <w:t xml:space="preserve"> Singh</w:t>
+            </w:r>
+            <w:r>
+              <w:rPr>
+                <w:rFonts w:asciiTheme="majorHAnsi" w:eastAsia="Times New Roman" w:hAnsiTheme="majorHAnsi" w:cstheme="minorHAnsi"/>
+                <w:color w:val="000000"/>
+                <w:lang w:val="en-IN" w:eastAsia="en-IN" w:bidi="gu-IN"/>
+              </w:rPr>
+              <w:t xml:space="preserve"> </w:t>
+            </w:r>
+            <w:proofErr w:type="spellStart"/>
+            <w:r>
+              <w:rPr>
+                <w:rFonts w:asciiTheme="majorHAnsi" w:eastAsia="Times New Roman" w:hAnsiTheme="majorHAnsi" w:cstheme="minorHAnsi"/>
+                <w:color w:val="000000"/>
+                <w:lang w:val="en-IN" w:eastAsia="en-IN" w:bidi="gu-IN"/>
+              </w:rPr>
+              <w:t>Bedi</w:t>
+            </w:r>
+            <w:proofErr w:type="spellEnd"/>
           </w:p>
         </w:tc>
         <w:tc>
@@ -1033,13 +1062,13 @@
               <w:spacing w:after="0" w:line="240" w:lineRule="auto"/>
               <w:jc w:val="center"/>
               <w:rPr>
-                <w:rFonts w:eastAsia="Times New Roman" w:cstheme="minorHAnsi"/>
+                <w:rFonts w:asciiTheme="majorHAnsi" w:eastAsia="Times New Roman" w:hAnsiTheme="majorHAnsi" w:cstheme="minorHAnsi"/>
                 <w:lang w:val="en-IN" w:eastAsia="en-IN" w:bidi="gu-IN"/>
               </w:rPr>
             </w:pPr>
             <w:r>
               <w:rPr>
-                <w:rFonts w:eastAsia="Times New Roman" w:cstheme="minorHAnsi"/>
+                <w:rFonts w:asciiTheme="majorHAnsi" w:eastAsia="Times New Roman" w:hAnsiTheme="majorHAnsi" w:cstheme="minorHAnsi"/>
                 <w:lang w:val="en-IN" w:eastAsia="en-IN" w:bidi="gu-IN"/>
               </w:rPr>
               <w:t>40046931</w:t>
@@ -1070,13 +1099,13 @@
               <w:spacing w:after="0" w:line="240" w:lineRule="auto"/>
               <w:jc w:val="center"/>
               <w:rPr>
-                <w:rFonts w:eastAsia="Times New Roman" w:cstheme="minorHAnsi"/>
+                <w:rFonts w:asciiTheme="majorHAnsi" w:eastAsia="Times New Roman" w:hAnsiTheme="majorHAnsi" w:cstheme="minorHAnsi"/>
                 <w:lang w:val="en-IN" w:eastAsia="en-IN" w:bidi="gu-IN"/>
               </w:rPr>
             </w:pPr>
             <w:r>
               <w:rPr>
-                <w:rFonts w:eastAsia="Times New Roman" w:cstheme="minorHAnsi"/>
+                <w:rFonts w:asciiTheme="majorHAnsi" w:eastAsia="Times New Roman" w:hAnsiTheme="majorHAnsi" w:cstheme="minorHAnsi"/>
                 <w:color w:val="000000"/>
                 <w:lang w:val="en-IN" w:eastAsia="en-IN" w:bidi="gu-IN"/>
               </w:rPr>
@@ -1105,14 +1134,14 @@
             <w:pPr>
               <w:spacing w:after="0" w:line="240" w:lineRule="auto"/>
               <w:rPr>
-                <w:rFonts w:eastAsia="Times New Roman" w:cstheme="minorHAnsi"/>
+                <w:rFonts w:asciiTheme="majorHAnsi" w:eastAsia="Times New Roman" w:hAnsiTheme="majorHAnsi" w:cstheme="minorHAnsi"/>
                 <w:lang w:val="en-IN" w:eastAsia="en-IN" w:bidi="gu-IN"/>
               </w:rPr>
             </w:pPr>
             <w:proofErr w:type="spellStart"/>
             <w:r>
               <w:rPr>
-                <w:rFonts w:eastAsia="Times New Roman" w:cstheme="minorHAnsi"/>
+                <w:rFonts w:asciiTheme="majorHAnsi" w:eastAsia="Times New Roman" w:hAnsiTheme="majorHAnsi" w:cstheme="minorHAnsi"/>
                 <w:color w:val="000000"/>
                 <w:lang w:val="en-IN" w:eastAsia="en-IN" w:bidi="gu-IN"/>
               </w:rPr>
@@ -1121,7 +1150,7 @@
             <w:proofErr w:type="spellEnd"/>
             <w:r>
               <w:rPr>
-                <w:rFonts w:eastAsia="Times New Roman" w:cstheme="minorHAnsi"/>
+                <w:rFonts w:asciiTheme="majorHAnsi" w:eastAsia="Times New Roman" w:hAnsiTheme="majorHAnsi" w:cstheme="minorHAnsi"/>
                 <w:color w:val="000000"/>
                 <w:lang w:val="en-IN" w:eastAsia="en-IN" w:bidi="gu-IN"/>
               </w:rPr>
@@ -1151,10 +1180,17 @@
               <w:spacing w:after="0" w:line="240" w:lineRule="auto"/>
               <w:jc w:val="center"/>
               <w:rPr>
-                <w:rFonts w:eastAsia="Times New Roman" w:cstheme="minorHAnsi"/>
+                <w:rFonts w:asciiTheme="majorHAnsi" w:eastAsia="Times New Roman" w:hAnsiTheme="majorHAnsi" w:cstheme="minorHAnsi"/>
                 <w:lang w:val="en-IN" w:eastAsia="en-IN" w:bidi="gu-IN"/>
               </w:rPr>
             </w:pPr>
+            <w:r>
+              <w:rPr>
+                <w:rFonts w:asciiTheme="majorHAnsi" w:eastAsia="Times New Roman" w:hAnsiTheme="majorHAnsi" w:cstheme="minorHAnsi"/>
+                <w:lang w:val="en-IN" w:eastAsia="en-IN" w:bidi="gu-IN"/>
+              </w:rPr>
+              <w:t>40052764</w:t>
+            </w:r>
           </w:p>
         </w:tc>
       </w:tr>
@@ -1164,13 +1200,27 @@
         <w:spacing w:line="360" w:lineRule="auto"/>
         <w:jc w:val="center"/>
         <w:rPr>
+          <w:rFonts w:asciiTheme="majorHAnsi" w:hAnsiTheme="majorHAnsi"/>
           <w:b/>
           <w:sz w:val="28"/>
           <w:u w:val="single"/>
         </w:rPr>
       </w:pPr>
-      <w:r>
-        <w:rPr>
+    </w:p>
+    <w:p>
+      <w:pPr>
+        <w:spacing w:line="360" w:lineRule="auto"/>
+        <w:jc w:val="center"/>
+        <w:rPr>
+          <w:rFonts w:asciiTheme="majorHAnsi" w:hAnsiTheme="majorHAnsi"/>
+          <w:b/>
+          <w:sz w:val="28"/>
+          <w:u w:val="single"/>
+        </w:rPr>
+      </w:pPr>
+      <w:r>
+        <w:rPr>
+          <w:rFonts w:asciiTheme="majorHAnsi" w:hAnsiTheme="majorHAnsi"/>
           <w:b/>
           <w:sz w:val="28"/>
           <w:u w:val="single"/>
@@ -1189,12 +1239,14 @@
         <w:spacing w:line="360" w:lineRule="auto"/>
         <w:jc w:val="both"/>
         <w:rPr>
-          <w:b/>
-          <w:sz w:val="24"/>
-        </w:rPr>
-      </w:pPr>
-      <w:r>
-        <w:rPr>
+          <w:rFonts w:asciiTheme="majorHAnsi" w:hAnsiTheme="majorHAnsi"/>
+          <w:b/>
+          <w:sz w:val="24"/>
+        </w:rPr>
+      </w:pPr>
+      <w:r>
+        <w:rPr>
+          <w:rFonts w:asciiTheme="majorHAnsi" w:hAnsiTheme="majorHAnsi"/>
           <w:b/>
           <w:sz w:val="24"/>
         </w:rPr>
@@ -1210,12 +1262,14 @@
         </w:numPr>
         <w:jc w:val="both"/>
         <w:rPr>
-          <w:b/>
-          <w:sz w:val="24"/>
-        </w:rPr>
-      </w:pPr>
-      <w:r>
-        <w:rPr>
+          <w:rFonts w:asciiTheme="majorHAnsi" w:hAnsiTheme="majorHAnsi"/>
+          <w:b/>
+          <w:sz w:val="24"/>
+        </w:rPr>
+      </w:pPr>
+      <w:r>
+        <w:rPr>
+          <w:rFonts w:asciiTheme="majorHAnsi" w:hAnsiTheme="majorHAnsi"/>
           <w:b/>
           <w:sz w:val="24"/>
         </w:rPr>
@@ -1231,20 +1285,16 @@
         </w:numPr>
         <w:jc w:val="both"/>
         <w:rPr>
-          <w:sz w:val="24"/>
-        </w:rPr>
-      </w:pPr>
-      <w:r>
-        <w:rPr>
-          <w:sz w:val="24"/>
-        </w:rPr>
-        <w:t xml:space="preserve">We use </w:t>
-      </w:r>
-      <w:r>
-        <w:rPr>
-          <w:sz w:val="24"/>
-        </w:rPr>
-        <w:t>indentation of 4 columns.</w:t>
+          <w:rFonts w:asciiTheme="majorHAnsi" w:hAnsiTheme="majorHAnsi"/>
+          <w:sz w:val="24"/>
+        </w:rPr>
+      </w:pPr>
+      <w:r>
+        <w:rPr>
+          <w:rFonts w:asciiTheme="majorHAnsi" w:hAnsiTheme="majorHAnsi"/>
+          <w:sz w:val="24"/>
+        </w:rPr>
+        <w:t>We use indentation of 4 columns.</w:t>
       </w:r>
     </w:p>
     <w:p>
@@ -1256,11 +1306,13 @@
         </w:numPr>
         <w:jc w:val="both"/>
         <w:rPr>
-          <w:sz w:val="24"/>
-        </w:rPr>
-      </w:pPr>
-      <w:r>
-        <w:rPr>
+          <w:rFonts w:asciiTheme="majorHAnsi" w:hAnsiTheme="majorHAnsi"/>
+          <w:sz w:val="24"/>
+        </w:rPr>
+      </w:pPr>
+      <w:r>
+        <w:rPr>
+          <w:rFonts w:asciiTheme="majorHAnsi" w:hAnsiTheme="majorHAnsi"/>
           <w:sz w:val="24"/>
         </w:rPr>
         <w:t>Body of the function is indented with respect to its header.</w:t>
@@ -1275,11 +1327,13 @@
         </w:numPr>
         <w:jc w:val="both"/>
         <w:rPr>
-          <w:sz w:val="24"/>
-        </w:rPr>
-      </w:pPr>
-      <w:r>
-        <w:rPr>
+          <w:rFonts w:asciiTheme="majorHAnsi" w:hAnsiTheme="majorHAnsi"/>
+          <w:sz w:val="24"/>
+        </w:rPr>
+      </w:pPr>
+      <w:r>
+        <w:rPr>
+          <w:rFonts w:asciiTheme="majorHAnsi" w:hAnsiTheme="majorHAnsi"/>
           <w:sz w:val="24"/>
         </w:rPr>
         <w:t>Body of loop and conditional statements are indented with respect to their first line.</w:t>
@@ -1294,12 +1348,14 @@
         </w:numPr>
         <w:jc w:val="both"/>
         <w:rPr>
-          <w:b/>
-          <w:sz w:val="24"/>
-        </w:rPr>
-      </w:pPr>
-      <w:r>
-        <w:rPr>
+          <w:rFonts w:asciiTheme="majorHAnsi" w:hAnsiTheme="majorHAnsi"/>
+          <w:b/>
+          <w:sz w:val="24"/>
+        </w:rPr>
+      </w:pPr>
+      <w:r>
+        <w:rPr>
+          <w:rFonts w:asciiTheme="majorHAnsi" w:hAnsiTheme="majorHAnsi"/>
           <w:b/>
           <w:sz w:val="24"/>
         </w:rPr>
@@ -1315,12 +1371,14 @@
         </w:numPr>
         <w:jc w:val="both"/>
         <w:rPr>
-          <w:b/>
-          <w:sz w:val="24"/>
-        </w:rPr>
-      </w:pPr>
-      <w:r>
-        <w:rPr>
+          <w:rFonts w:asciiTheme="majorHAnsi" w:hAnsiTheme="majorHAnsi"/>
+          <w:b/>
+          <w:sz w:val="24"/>
+        </w:rPr>
+      </w:pPr>
+      <w:r>
+        <w:rPr>
+          <w:rFonts w:asciiTheme="majorHAnsi" w:hAnsiTheme="majorHAnsi"/>
           <w:sz w:val="24"/>
         </w:rPr>
         <w:t>An open curly brace is appended to the statement preceding it, hence minimizing the code length.</w:t>
@@ -1335,12 +1393,14 @@
         </w:numPr>
         <w:jc w:val="both"/>
         <w:rPr>
-          <w:b/>
-          <w:sz w:val="24"/>
-        </w:rPr>
-      </w:pPr>
-      <w:r>
-        <w:rPr>
+          <w:rFonts w:asciiTheme="majorHAnsi" w:hAnsiTheme="majorHAnsi"/>
+          <w:b/>
+          <w:sz w:val="24"/>
+        </w:rPr>
+      </w:pPr>
+      <w:r>
+        <w:rPr>
+          <w:rFonts w:asciiTheme="majorHAnsi" w:hAnsiTheme="majorHAnsi"/>
           <w:b/>
           <w:sz w:val="24"/>
         </w:rPr>
@@ -1356,26 +1416,16 @@
         </w:numPr>
         <w:jc w:val="both"/>
         <w:rPr>
-          <w:sz w:val="24"/>
-        </w:rPr>
-      </w:pPr>
-      <w:r>
-        <w:rPr>
-          <w:sz w:val="24"/>
-        </w:rPr>
-        <w:t xml:space="preserve">Blank lines are used </w:t>
-      </w:r>
-      <w:r>
-        <w:rPr>
-          <w:sz w:val="24"/>
-        </w:rPr>
-        <w:t xml:space="preserve">to </w:t>
-      </w:r>
-      <w:r>
-        <w:rPr>
-          <w:sz w:val="24"/>
-        </w:rPr>
-        <w:t>separate code components and sections, are added between:</w:t>
+          <w:rFonts w:asciiTheme="majorHAnsi" w:hAnsiTheme="majorHAnsi"/>
+          <w:sz w:val="24"/>
+        </w:rPr>
+      </w:pPr>
+      <w:r>
+        <w:rPr>
+          <w:rFonts w:asciiTheme="majorHAnsi" w:hAnsiTheme="majorHAnsi"/>
+          <w:sz w:val="24"/>
+        </w:rPr>
+        <w:t>Blank lines are used to separate code components and sections, are added between:</w:t>
       </w:r>
     </w:p>
     <w:p>
@@ -1387,11 +1437,13 @@
         </w:numPr>
         <w:jc w:val="both"/>
         <w:rPr>
-          <w:sz w:val="24"/>
-        </w:rPr>
-      </w:pPr>
-      <w:r>
-        <w:rPr>
+          <w:rFonts w:asciiTheme="majorHAnsi" w:hAnsiTheme="majorHAnsi"/>
+          <w:sz w:val="24"/>
+        </w:rPr>
+      </w:pPr>
+      <w:r>
+        <w:rPr>
+          <w:rFonts w:asciiTheme="majorHAnsi" w:hAnsiTheme="majorHAnsi"/>
           <w:sz w:val="24"/>
         </w:rPr>
         <w:t>Public, protected and private sections of the class declaration.</w:t>
@@ -1406,11 +1458,13 @@
         </w:numPr>
         <w:jc w:val="both"/>
         <w:rPr>
-          <w:sz w:val="24"/>
-        </w:rPr>
-      </w:pPr>
-      <w:r>
-        <w:rPr>
+          <w:rFonts w:asciiTheme="majorHAnsi" w:hAnsiTheme="majorHAnsi"/>
+          <w:sz w:val="24"/>
+        </w:rPr>
+      </w:pPr>
+      <w:r>
+        <w:rPr>
+          <w:rFonts w:asciiTheme="majorHAnsi" w:hAnsiTheme="majorHAnsi"/>
           <w:sz w:val="24"/>
         </w:rPr>
         <w:t>Major sections of long and complicated functions.</w:t>
@@ -1425,11 +1479,13 @@
         </w:numPr>
         <w:jc w:val="both"/>
         <w:rPr>
-          <w:sz w:val="24"/>
-        </w:rPr>
-      </w:pPr>
-      <w:r>
-        <w:rPr>
+          <w:rFonts w:asciiTheme="majorHAnsi" w:hAnsiTheme="majorHAnsi"/>
+          <w:sz w:val="24"/>
+        </w:rPr>
+      </w:pPr>
+      <w:r>
+        <w:rPr>
+          <w:rFonts w:asciiTheme="majorHAnsi" w:hAnsiTheme="majorHAnsi"/>
           <w:sz w:val="24"/>
         </w:rPr>
         <w:t>Class declarations in file.</w:t>
@@ -1444,11 +1500,13 @@
         </w:numPr>
         <w:jc w:val="both"/>
         <w:rPr>
-          <w:sz w:val="24"/>
-        </w:rPr>
-      </w:pPr>
-      <w:r>
-        <w:rPr>
+          <w:rFonts w:asciiTheme="majorHAnsi" w:hAnsiTheme="majorHAnsi"/>
+          <w:sz w:val="24"/>
+        </w:rPr>
+      </w:pPr>
+      <w:r>
+        <w:rPr>
+          <w:rFonts w:asciiTheme="majorHAnsi" w:hAnsiTheme="majorHAnsi"/>
           <w:sz w:val="24"/>
         </w:rPr>
         <w:t>Function and method definitions.</w:t>
@@ -1463,12 +1521,14 @@
         </w:numPr>
         <w:jc w:val="both"/>
         <w:rPr>
-          <w:b/>
-          <w:sz w:val="24"/>
-        </w:rPr>
-      </w:pPr>
-      <w:r>
-        <w:rPr>
+          <w:rFonts w:asciiTheme="majorHAnsi" w:hAnsiTheme="majorHAnsi"/>
+          <w:b/>
+          <w:sz w:val="24"/>
+        </w:rPr>
+      </w:pPr>
+      <w:r>
+        <w:rPr>
+          <w:rFonts w:asciiTheme="majorHAnsi" w:hAnsiTheme="majorHAnsi"/>
           <w:b/>
           <w:sz w:val="24"/>
         </w:rPr>
@@ -1484,92 +1544,16 @@
         </w:numPr>
         <w:jc w:val="both"/>
         <w:rPr>
-          <w:sz w:val="24"/>
-        </w:rPr>
-      </w:pPr>
-      <w:r>
-        <w:rPr>
-          <w:sz w:val="24"/>
-        </w:rPr>
-        <w:t>int add</w:t>
-      </w:r>
-      <w:r>
-        <w:rPr>
-          <w:sz w:val="24"/>
-        </w:rPr>
-        <w:t xml:space="preserve"> </w:t>
-      </w:r>
-      <w:r>
-        <w:rPr>
-          <w:sz w:val="24"/>
-        </w:rPr>
-        <w:t>=</w:t>
-      </w:r>
-      <w:r>
-        <w:rPr>
-          <w:sz w:val="24"/>
-        </w:rPr>
-        <w:t xml:space="preserve"> </w:t>
-      </w:r>
-      <w:r>
-        <w:rPr>
-          <w:sz w:val="24"/>
-        </w:rPr>
-        <w:t>a</w:t>
-      </w:r>
-      <w:r>
-        <w:rPr>
-          <w:sz w:val="24"/>
-        </w:rPr>
-        <w:t xml:space="preserve"> </w:t>
-      </w:r>
-      <w:r>
-        <w:rPr>
-          <w:sz w:val="24"/>
-        </w:rPr>
-        <w:t>+</w:t>
-      </w:r>
-      <w:r>
-        <w:rPr>
-          <w:sz w:val="24"/>
-        </w:rPr>
-        <w:t xml:space="preserve"> </w:t>
-      </w:r>
-      <w:r>
-        <w:rPr>
-          <w:sz w:val="24"/>
-        </w:rPr>
-        <w:t>b</w:t>
-      </w:r>
-      <w:r>
-        <w:rPr>
-          <w:sz w:val="24"/>
-        </w:rPr>
-        <w:t xml:space="preserve"> </w:t>
-      </w:r>
-      <w:r>
-        <w:rPr>
-          <w:sz w:val="24"/>
-        </w:rPr>
-        <w:t>+</w:t>
-      </w:r>
-      <w:r>
-        <w:rPr>
-          <w:sz w:val="24"/>
-        </w:rPr>
-        <w:t xml:space="preserve"> </w:t>
-      </w:r>
-      <w:r>
-        <w:rPr>
-          <w:sz w:val="24"/>
-        </w:rPr>
-        <w:t>c;</w:t>
-      </w:r>
-      <w:r>
-        <w:rPr>
-          <w:sz w:val="24"/>
-        </w:rPr>
-        <w:t xml:space="preserve"> // good</w:t>
+          <w:rFonts w:asciiTheme="majorHAnsi" w:hAnsiTheme="majorHAnsi"/>
+          <w:sz w:val="24"/>
+        </w:rPr>
+      </w:pPr>
+      <w:r>
+        <w:rPr>
+          <w:rFonts w:asciiTheme="majorHAnsi" w:hAnsiTheme="majorHAnsi"/>
+          <w:sz w:val="24"/>
+        </w:rPr>
+        <w:t>int add = a + b + c; // good</w:t>
       </w:r>
     </w:p>
     <w:p>
@@ -1581,11 +1565,13 @@
         </w:numPr>
         <w:jc w:val="both"/>
         <w:rPr>
-          <w:sz w:val="24"/>
-        </w:rPr>
-      </w:pPr>
-      <w:r>
-        <w:rPr>
+          <w:rFonts w:asciiTheme="majorHAnsi" w:hAnsiTheme="majorHAnsi"/>
+          <w:sz w:val="24"/>
+        </w:rPr>
+      </w:pPr>
+      <w:r>
+        <w:rPr>
+          <w:rFonts w:asciiTheme="majorHAnsi" w:hAnsiTheme="majorHAnsi"/>
           <w:sz w:val="24"/>
         </w:rPr>
         <w:t>int add=</w:t>
@@ -1593,6 +1579,7 @@
       <w:proofErr w:type="spellStart"/>
       <w:r>
         <w:rPr>
+          <w:rFonts w:asciiTheme="majorHAnsi" w:hAnsiTheme="majorHAnsi"/>
           <w:sz w:val="24"/>
         </w:rPr>
         <w:t>a+b+c</w:t>
@@ -1600,15 +1587,10 @@
       <w:proofErr w:type="spellEnd"/>
       <w:r>
         <w:rPr>
-          <w:sz w:val="24"/>
-        </w:rPr>
-        <w:t>;</w:t>
-      </w:r>
-      <w:r>
-        <w:rPr>
-          <w:sz w:val="24"/>
-        </w:rPr>
-        <w:t xml:space="preserve">     // bad</w:t>
+          <w:rFonts w:asciiTheme="majorHAnsi" w:hAnsiTheme="majorHAnsi"/>
+          <w:sz w:val="24"/>
+        </w:rPr>
+        <w:t>;     // bad</w:t>
       </w:r>
     </w:p>
     <w:p>
@@ -1620,12 +1602,14 @@
         </w:numPr>
         <w:jc w:val="both"/>
         <w:rPr>
-          <w:b/>
-          <w:sz w:val="24"/>
-        </w:rPr>
-      </w:pPr>
-      <w:r>
-        <w:rPr>
+          <w:rFonts w:asciiTheme="majorHAnsi" w:hAnsiTheme="majorHAnsi"/>
+          <w:b/>
+          <w:sz w:val="24"/>
+        </w:rPr>
+      </w:pPr>
+      <w:r>
+        <w:rPr>
+          <w:rFonts w:asciiTheme="majorHAnsi" w:hAnsiTheme="majorHAnsi"/>
           <w:b/>
           <w:sz w:val="24"/>
         </w:rPr>
@@ -1642,12 +1626,14 @@
         <w:spacing w:line="360" w:lineRule="auto"/>
         <w:jc w:val="both"/>
         <w:rPr>
-          <w:b/>
-          <w:sz w:val="24"/>
-        </w:rPr>
-      </w:pPr>
-      <w:r>
-        <w:rPr>
+          <w:rFonts w:asciiTheme="majorHAnsi" w:hAnsiTheme="majorHAnsi"/>
+          <w:b/>
+          <w:sz w:val="24"/>
+        </w:rPr>
+      </w:pPr>
+      <w:r>
+        <w:rPr>
+          <w:rFonts w:asciiTheme="majorHAnsi" w:hAnsiTheme="majorHAnsi"/>
           <w:sz w:val="24"/>
         </w:rPr>
         <w:t xml:space="preserve">Unnecessarily commented code specified between “/*” and “*/” is deleted to increase the readability. </w:t>
@@ -1663,12 +1649,14 @@
         <w:spacing w:line="360" w:lineRule="auto"/>
         <w:jc w:val="both"/>
         <w:rPr>
-          <w:b/>
-          <w:sz w:val="24"/>
-        </w:rPr>
-      </w:pPr>
-      <w:r>
-        <w:rPr>
+          <w:rFonts w:asciiTheme="majorHAnsi" w:hAnsiTheme="majorHAnsi"/>
+          <w:b/>
+          <w:sz w:val="24"/>
+        </w:rPr>
+      </w:pPr>
+      <w:r>
+        <w:rPr>
+          <w:rFonts w:asciiTheme="majorHAnsi" w:hAnsiTheme="majorHAnsi"/>
           <w:b/>
           <w:sz w:val="24"/>
         </w:rPr>
@@ -1684,12 +1672,14 @@
         </w:numPr>
         <w:jc w:val="both"/>
         <w:rPr>
-          <w:b/>
-          <w:sz w:val="24"/>
-        </w:rPr>
-      </w:pPr>
-      <w:r>
-        <w:rPr>
+          <w:rFonts w:asciiTheme="majorHAnsi" w:hAnsiTheme="majorHAnsi"/>
+          <w:b/>
+          <w:sz w:val="24"/>
+        </w:rPr>
+      </w:pPr>
+      <w:r>
+        <w:rPr>
+          <w:rFonts w:asciiTheme="majorHAnsi" w:hAnsiTheme="majorHAnsi"/>
           <w:b/>
           <w:sz w:val="24"/>
         </w:rPr>
@@ -1705,20 +1695,16 @@
         </w:numPr>
         <w:jc w:val="both"/>
         <w:rPr>
-          <w:sz w:val="24"/>
-        </w:rPr>
-      </w:pPr>
-      <w:r>
-        <w:rPr>
-          <w:sz w:val="24"/>
-        </w:rPr>
-        <w:t>Class</w:t>
-      </w:r>
-      <w:r>
-        <w:rPr>
-          <w:sz w:val="24"/>
-        </w:rPr>
-        <w:t xml:space="preserve"> names are in upper CamelCase, with the first letter of every word capitalized.</w:t>
+          <w:rFonts w:asciiTheme="majorHAnsi" w:hAnsiTheme="majorHAnsi"/>
+          <w:sz w:val="24"/>
+        </w:rPr>
+      </w:pPr>
+      <w:r>
+        <w:rPr>
+          <w:rFonts w:asciiTheme="majorHAnsi" w:hAnsiTheme="majorHAnsi"/>
+          <w:sz w:val="24"/>
+        </w:rPr>
+        <w:t>Class names are in upper CamelCase, with the first letter of every word capitalized.</w:t>
       </w:r>
     </w:p>
     <w:p>
@@ -1730,30 +1716,18 @@
         </w:numPr>
         <w:jc w:val="both"/>
         <w:rPr>
-          <w:b/>
-          <w:sz w:val="24"/>
-        </w:rPr>
-      </w:pPr>
-      <w:r>
-        <w:rPr>
-          <w:b/>
-          <w:sz w:val="24"/>
-        </w:rPr>
-        <w:t>Attributes (data members)</w:t>
-      </w:r>
-      <w:r>
-        <w:rPr>
-          <w:b/>
-          <w:sz w:val="24"/>
-        </w:rPr>
-        <w:t xml:space="preserve"> and </w:t>
-      </w:r>
-      <w:r>
-        <w:rPr>
-          <w:b/>
-          <w:sz w:val="24"/>
-        </w:rPr>
-        <w:t>Methods (member functions)</w:t>
+          <w:rFonts w:asciiTheme="majorHAnsi" w:hAnsiTheme="majorHAnsi"/>
+          <w:b/>
+          <w:sz w:val="24"/>
+        </w:rPr>
+      </w:pPr>
+      <w:r>
+        <w:rPr>
+          <w:rFonts w:asciiTheme="majorHAnsi" w:hAnsiTheme="majorHAnsi"/>
+          <w:b/>
+          <w:sz w:val="24"/>
+        </w:rPr>
+        <w:t>Attributes (data members) and Methods (member functions)</w:t>
       </w:r>
     </w:p>
     <w:p>
@@ -1765,20 +1739,16 @@
         </w:numPr>
         <w:jc w:val="both"/>
         <w:rPr>
-          <w:sz w:val="24"/>
-        </w:rPr>
-      </w:pPr>
-      <w:r>
-        <w:rPr>
-          <w:sz w:val="24"/>
-        </w:rPr>
-        <w:t xml:space="preserve">Both data members and member functions are in lower </w:t>
-      </w:r>
-      <w:r>
-        <w:rPr>
-          <w:sz w:val="24"/>
-        </w:rPr>
-        <w:t>CamelCase.</w:t>
+          <w:rFonts w:asciiTheme="majorHAnsi" w:hAnsiTheme="majorHAnsi"/>
+          <w:sz w:val="24"/>
+        </w:rPr>
+      </w:pPr>
+      <w:r>
+        <w:rPr>
+          <w:rFonts w:asciiTheme="majorHAnsi" w:hAnsiTheme="majorHAnsi"/>
+          <w:sz w:val="24"/>
+        </w:rPr>
+        <w:t>Both data members and member functions are in lower CamelCase.</w:t>
       </w:r>
     </w:p>
     <w:p>
@@ -1790,12 +1760,14 @@
         </w:numPr>
         <w:jc w:val="both"/>
         <w:rPr>
-          <w:b/>
-          <w:sz w:val="24"/>
-        </w:rPr>
-      </w:pPr>
-      <w:r>
-        <w:rPr>
+          <w:rFonts w:asciiTheme="majorHAnsi" w:hAnsiTheme="majorHAnsi"/>
+          <w:b/>
+          <w:sz w:val="24"/>
+        </w:rPr>
+      </w:pPr>
+      <w:r>
+        <w:rPr>
+          <w:rFonts w:asciiTheme="majorHAnsi" w:hAnsiTheme="majorHAnsi"/>
           <w:b/>
           <w:sz w:val="24"/>
         </w:rPr>
@@ -1811,20 +1783,16 @@
         </w:numPr>
         <w:jc w:val="both"/>
         <w:rPr>
-          <w:sz w:val="24"/>
-        </w:rPr>
-      </w:pPr>
-      <w:r>
-        <w:rPr>
-          <w:sz w:val="24"/>
-        </w:rPr>
-        <w:t>For</w:t>
-      </w:r>
-      <w:r>
-        <w:rPr>
-          <w:sz w:val="24"/>
-        </w:rPr>
-        <w:t xml:space="preserve"> constants we use UPPER_SNAKE case i.e., upper case letters with underscore between words. </w:t>
+          <w:rFonts w:asciiTheme="majorHAnsi" w:hAnsiTheme="majorHAnsi"/>
+          <w:sz w:val="24"/>
+        </w:rPr>
+      </w:pPr>
+      <w:r>
+        <w:rPr>
+          <w:rFonts w:asciiTheme="majorHAnsi" w:hAnsiTheme="majorHAnsi"/>
+          <w:sz w:val="24"/>
+        </w:rPr>
+        <w:t xml:space="preserve">For constants we use UPPER_SNAKE case i.e., upper case letters with underscore between words. </w:t>
       </w:r>
     </w:p>
     <w:p>
@@ -1836,12 +1804,14 @@
         </w:numPr>
         <w:jc w:val="both"/>
         <w:rPr>
-          <w:b/>
-          <w:sz w:val="24"/>
-        </w:rPr>
-      </w:pPr>
-      <w:r>
-        <w:rPr>
+          <w:rFonts w:asciiTheme="majorHAnsi" w:hAnsiTheme="majorHAnsi"/>
+          <w:b/>
+          <w:sz w:val="24"/>
+        </w:rPr>
+      </w:pPr>
+      <w:r>
+        <w:rPr>
+          <w:rFonts w:asciiTheme="majorHAnsi" w:hAnsiTheme="majorHAnsi"/>
           <w:b/>
           <w:sz w:val="24"/>
         </w:rPr>
@@ -1857,20 +1827,16 @@
         </w:numPr>
         <w:jc w:val="both"/>
         <w:rPr>
-          <w:sz w:val="24"/>
-        </w:rPr>
-      </w:pPr>
-      <w:r>
-        <w:rPr>
-          <w:sz w:val="24"/>
-        </w:rPr>
-        <w:t>These are writte</w:t>
-      </w:r>
-      <w:r>
-        <w:rPr>
-          <w:sz w:val="24"/>
-        </w:rPr>
-        <w:t>n entirely in lowercase without any underscore character.</w:t>
+          <w:rFonts w:asciiTheme="majorHAnsi" w:hAnsiTheme="majorHAnsi"/>
+          <w:sz w:val="24"/>
+        </w:rPr>
+      </w:pPr>
+      <w:r>
+        <w:rPr>
+          <w:rFonts w:asciiTheme="majorHAnsi" w:hAnsiTheme="majorHAnsi"/>
+          <w:sz w:val="24"/>
+        </w:rPr>
+        <w:t>These are written entirely in lowercase without any underscore character.</w:t>
       </w:r>
     </w:p>
     <w:p>
@@ -1882,16 +1848,17 @@
         </w:numPr>
         <w:jc w:val="both"/>
         <w:rPr>
-          <w:b/>
-          <w:sz w:val="24"/>
-        </w:rPr>
-      </w:pPr>
-      <w:r>
-        <w:rPr>
-          <w:b/>
-          <w:sz w:val="24"/>
-        </w:rPr>
-        <w:lastRenderedPageBreak/>
+          <w:rFonts w:asciiTheme="majorHAnsi" w:hAnsiTheme="majorHAnsi"/>
+          <w:b/>
+          <w:sz w:val="24"/>
+        </w:rPr>
+      </w:pPr>
+      <w:r>
+        <w:rPr>
+          <w:rFonts w:asciiTheme="majorHAnsi" w:hAnsiTheme="majorHAnsi"/>
+          <w:b/>
+          <w:sz w:val="24"/>
+        </w:rPr>
         <w:t>Global variables</w:t>
       </w:r>
     </w:p>
@@ -1904,26 +1871,16 @@
         </w:numPr>
         <w:jc w:val="both"/>
         <w:rPr>
-          <w:sz w:val="24"/>
-        </w:rPr>
-      </w:pPr>
-      <w:r>
-        <w:rPr>
-          <w:sz w:val="24"/>
-        </w:rPr>
-        <w:t>Global variable names are prefixed with the project name</w:t>
-      </w:r>
-      <w:r>
-        <w:rPr>
-          <w:sz w:val="24"/>
-        </w:rPr>
-        <w:t xml:space="preserve">. </w:t>
-      </w:r>
-      <w:r>
-        <w:rPr>
-          <w:sz w:val="24"/>
-        </w:rPr>
-        <w:t xml:space="preserve"> </w:t>
+          <w:rFonts w:asciiTheme="majorHAnsi" w:hAnsiTheme="majorHAnsi"/>
+          <w:sz w:val="24"/>
+        </w:rPr>
+      </w:pPr>
+      <w:r>
+        <w:rPr>
+          <w:rFonts w:asciiTheme="majorHAnsi" w:hAnsiTheme="majorHAnsi"/>
+          <w:sz w:val="24"/>
+        </w:rPr>
+        <w:t xml:space="preserve">Global variable names are prefixed with the project name.  </w:t>
       </w:r>
     </w:p>
     <w:p>
@@ -1931,6 +1888,7 @@
         <w:pStyle w:val="ListParagraph"/>
         <w:jc w:val="both"/>
         <w:rPr>
+          <w:rFonts w:asciiTheme="majorHAnsi" w:hAnsiTheme="majorHAnsi"/>
           <w:b/>
           <w:sz w:val="24"/>
         </w:rPr>
@@ -1945,12 +1903,14 @@
         </w:numPr>
         <w:jc w:val="both"/>
         <w:rPr>
-          <w:b/>
-          <w:sz w:val="24"/>
-        </w:rPr>
-      </w:pPr>
-      <w:r>
-        <w:rPr>
+          <w:rFonts w:asciiTheme="majorHAnsi" w:hAnsiTheme="majorHAnsi"/>
+          <w:b/>
+          <w:sz w:val="24"/>
+        </w:rPr>
+      </w:pPr>
+      <w:r>
+        <w:rPr>
+          <w:rFonts w:asciiTheme="majorHAnsi" w:hAnsiTheme="majorHAnsi"/>
           <w:b/>
           <w:sz w:val="24"/>
         </w:rPr>
@@ -1966,22 +1926,17 @@
         </w:numPr>
         <w:jc w:val="both"/>
         <w:rPr>
-          <w:sz w:val="24"/>
-        </w:rPr>
-      </w:pPr>
-      <w:r>
-        <w:rPr>
+          <w:rFonts w:asciiTheme="majorHAnsi" w:hAnsiTheme="majorHAnsi"/>
+          <w:sz w:val="24"/>
+        </w:rPr>
+      </w:pPr>
+      <w:r>
+        <w:rPr>
+          <w:rFonts w:asciiTheme="majorHAnsi" w:hAnsiTheme="majorHAnsi"/>
           <w:sz w:val="24"/>
           <w:lang w:val="en-CA"/>
         </w:rPr>
-        <w:t>There will be a comment at the beginning of each file,</w:t>
-      </w:r>
-      <w:r>
-        <w:rPr>
-          <w:sz w:val="24"/>
-          <w:lang w:val="en-CA"/>
-        </w:rPr>
-        <w:t xml:space="preserve"> explaining the purpose of this file in the project. </w:t>
+        <w:t xml:space="preserve">There will be a comment at the beginning of each file, explaining the purpose of this file in the project. </w:t>
       </w:r>
     </w:p>
     <w:p>
@@ -1993,29 +1948,17 @@
         </w:numPr>
         <w:jc w:val="both"/>
         <w:rPr>
-          <w:sz w:val="24"/>
-        </w:rPr>
-      </w:pPr>
-      <w:r>
-        <w:rPr>
+          <w:rFonts w:asciiTheme="majorHAnsi" w:hAnsiTheme="majorHAnsi"/>
+          <w:sz w:val="24"/>
+        </w:rPr>
+      </w:pPr>
+      <w:r>
+        <w:rPr>
+          <w:rFonts w:asciiTheme="majorHAnsi" w:hAnsiTheme="majorHAnsi"/>
           <w:sz w:val="24"/>
           <w:lang w:val="en-CA"/>
         </w:rPr>
-        <w:t xml:space="preserve">Each class declaration </w:t>
-      </w:r>
-      <w:r>
-        <w:rPr>
-          <w:sz w:val="24"/>
-          <w:lang w:val="en-CA"/>
-        </w:rPr>
-        <w:t>will</w:t>
-      </w:r>
-      <w:r>
-        <w:rPr>
-          <w:sz w:val="24"/>
-          <w:lang w:val="en-CA"/>
-        </w:rPr>
-        <w:t xml:space="preserve"> have a comment explaining what the class is for.</w:t>
+        <w:t>Each class declaration will have a comment explaining what the class is for.</w:t>
       </w:r>
     </w:p>
     <w:p>
@@ -2027,29 +1970,17 @@
         </w:numPr>
         <w:jc w:val="both"/>
         <w:rPr>
-          <w:sz w:val="24"/>
-        </w:rPr>
-      </w:pPr>
-      <w:r>
-        <w:rPr>
+          <w:rFonts w:asciiTheme="majorHAnsi" w:hAnsiTheme="majorHAnsi"/>
+          <w:sz w:val="24"/>
+        </w:rPr>
+      </w:pPr>
+      <w:r>
+        <w:rPr>
+          <w:rFonts w:asciiTheme="majorHAnsi" w:hAnsiTheme="majorHAnsi"/>
           <w:sz w:val="24"/>
           <w:lang w:val="en-CA"/>
         </w:rPr>
-        <w:t xml:space="preserve">Each method or function </w:t>
-      </w:r>
-      <w:r>
-        <w:rPr>
-          <w:sz w:val="24"/>
-          <w:lang w:val="en-CA"/>
-        </w:rPr>
-        <w:t>will</w:t>
-      </w:r>
-      <w:r>
-        <w:rPr>
-          <w:sz w:val="24"/>
-          <w:lang w:val="en-CA"/>
-        </w:rPr>
-        <w:t xml:space="preserve"> have comments explaining what it does and how it works, as well as what is the purpose of its parameters. </w:t>
+        <w:t xml:space="preserve">Each method or function will have comments explaining what it does and how it works, as well as what is the purpose of its parameters. </w:t>
       </w:r>
     </w:p>
     <w:p>
@@ -2061,11 +1992,13 @@
         </w:numPr>
         <w:jc w:val="both"/>
         <w:rPr>
-          <w:sz w:val="24"/>
-        </w:rPr>
-      </w:pPr>
-      <w:r>
-        <w:rPr>
+          <w:rFonts w:asciiTheme="majorHAnsi" w:hAnsiTheme="majorHAnsi"/>
+          <w:sz w:val="24"/>
+        </w:rPr>
+      </w:pPr>
+      <w:r>
+        <w:rPr>
+          <w:rFonts w:asciiTheme="majorHAnsi" w:hAnsiTheme="majorHAnsi"/>
           <w:sz w:val="24"/>
           <w:lang w:val="en-CA"/>
         </w:rPr>
@@ -2081,12 +2014,14 @@
         </w:numPr>
         <w:jc w:val="both"/>
         <w:rPr>
-          <w:b/>
-          <w:sz w:val="24"/>
-        </w:rPr>
-      </w:pPr>
-      <w:r>
-        <w:rPr>
+          <w:rFonts w:asciiTheme="majorHAnsi" w:hAnsiTheme="majorHAnsi"/>
+          <w:b/>
+          <w:sz w:val="24"/>
+        </w:rPr>
+      </w:pPr>
+      <w:r>
+        <w:rPr>
+          <w:rFonts w:asciiTheme="majorHAnsi" w:hAnsiTheme="majorHAnsi"/>
           <w:b/>
           <w:sz w:val="24"/>
         </w:rPr>
@@ -2102,20 +2037,16 @@
         </w:numPr>
         <w:jc w:val="both"/>
         <w:rPr>
-          <w:sz w:val="24"/>
-        </w:rPr>
-      </w:pPr>
-      <w:r>
-        <w:rPr>
-          <w:sz w:val="24"/>
-        </w:rPr>
-        <w:t>Junit testing is used to test the code functionality</w:t>
-      </w:r>
-      <w:r>
-        <w:rPr>
-          <w:sz w:val="24"/>
-        </w:rPr>
-        <w:t>.</w:t>
+          <w:rFonts w:asciiTheme="majorHAnsi" w:hAnsiTheme="majorHAnsi"/>
+          <w:sz w:val="24"/>
+        </w:rPr>
+      </w:pPr>
+      <w:r>
+        <w:rPr>
+          <w:rFonts w:asciiTheme="majorHAnsi" w:hAnsiTheme="majorHAnsi"/>
+          <w:sz w:val="24"/>
+        </w:rPr>
+        <w:t>Junit testing is used to test the code functionality.</w:t>
       </w:r>
     </w:p>
     <w:p>
@@ -2127,12 +2058,14 @@
         </w:numPr>
         <w:jc w:val="both"/>
         <w:rPr>
-          <w:b/>
-          <w:sz w:val="24"/>
-        </w:rPr>
-      </w:pPr>
-      <w:r>
-        <w:rPr>
+          <w:rFonts w:asciiTheme="majorHAnsi" w:hAnsiTheme="majorHAnsi"/>
+          <w:b/>
+          <w:sz w:val="24"/>
+        </w:rPr>
+      </w:pPr>
+      <w:r>
+        <w:rPr>
+          <w:rFonts w:asciiTheme="majorHAnsi" w:hAnsiTheme="majorHAnsi"/>
           <w:b/>
           <w:sz w:val="24"/>
         </w:rPr>
@@ -2148,11 +2081,13 @@
         </w:numPr>
         <w:jc w:val="both"/>
         <w:rPr>
-          <w:sz w:val="24"/>
-        </w:rPr>
-      </w:pPr>
-      <w:r>
-        <w:rPr>
+          <w:rFonts w:asciiTheme="majorHAnsi" w:hAnsiTheme="majorHAnsi"/>
+          <w:sz w:val="24"/>
+        </w:rPr>
+      </w:pPr>
+      <w:r>
+        <w:rPr>
+          <w:rFonts w:asciiTheme="majorHAnsi" w:hAnsiTheme="majorHAnsi"/>
           <w:sz w:val="24"/>
         </w:rPr>
         <w:t>Coding Conventions, slide by Dr. Joey Paquet</w:t>
@@ -2167,6 +2102,7 @@
         </w:numPr>
         <w:jc w:val="both"/>
         <w:rPr>
+          <w:rFonts w:asciiTheme="majorHAnsi" w:hAnsiTheme="majorHAnsi"/>
           <w:sz w:val="24"/>
         </w:rPr>
       </w:pPr>
@@ -2174,7 +2110,7 @@
         <w:r>
           <w:rPr>
             <w:rStyle w:val="Hyperlink"/>
-            <w:rFonts w:ascii="Segoe UI" w:hAnsi="Segoe UI" w:cs="Segoe UI"/>
+            <w:rFonts w:asciiTheme="majorHAnsi" w:hAnsiTheme="majorHAnsi" w:cs="Segoe UI"/>
             <w:color w:val="auto"/>
             <w:u w:val="none"/>
             <w:shd w:val="clear" w:color="auto" w:fill="FFFFFF"/>
@@ -2184,7 +2120,7 @@
       </w:hyperlink>
       <w:r>
         <w:rPr>
-          <w:rFonts w:ascii="Segoe UI" w:hAnsi="Segoe UI" w:cs="Segoe UI"/>
+          <w:rFonts w:asciiTheme="majorHAnsi" w:hAnsiTheme="majorHAnsi" w:cs="Segoe UI"/>
           <w:shd w:val="clear" w:color="auto" w:fill="FFFFFF"/>
         </w:rPr>
         <w:t> , </w:t>
@@ -2193,7 +2129,7 @@
         <w:r>
           <w:rPr>
             <w:rStyle w:val="Hyperlink"/>
-            <w:rFonts w:ascii="Segoe UI" w:hAnsi="Segoe UI" w:cs="Segoe UI"/>
+            <w:rFonts w:asciiTheme="majorHAnsi" w:hAnsiTheme="majorHAnsi" w:cs="Segoe UI"/>
             <w:color w:val="auto"/>
             <w:u w:val="none"/>
             <w:shd w:val="clear" w:color="auto" w:fill="FFFFFF"/>
@@ -2207,13 +2143,15 @@
         <w:pStyle w:val="ListParagraph"/>
         <w:ind w:left="1440"/>
         <w:rPr>
-          <w:sz w:val="24"/>
-        </w:rPr>
-      </w:pPr>
-    </w:p>
-    <w:p>
-      <w:pPr>
-        <w:rPr>
+          <w:rFonts w:asciiTheme="majorHAnsi" w:hAnsiTheme="majorHAnsi"/>
+          <w:sz w:val="24"/>
+        </w:rPr>
+      </w:pPr>
+    </w:p>
+    <w:p>
+      <w:pPr>
+        <w:rPr>
+          <w:rFonts w:asciiTheme="majorHAnsi" w:hAnsiTheme="majorHAnsi"/>
           <w:b/>
           <w:sz w:val="24"/>
         </w:rPr>
@@ -2224,22 +2162,25 @@
         <w:pStyle w:val="ListParagraph"/>
         <w:ind w:left="1440"/>
         <w:rPr>
-          <w:b/>
-          <w:sz w:val="24"/>
-        </w:rPr>
-      </w:pPr>
-    </w:p>
-    <w:p>
-      <w:pPr>
-        <w:rPr>
-          <w:b/>
-          <w:sz w:val="24"/>
-        </w:rPr>
-      </w:pPr>
-    </w:p>
-    <w:p>
-      <w:pPr>
-        <w:rPr>
+          <w:rFonts w:asciiTheme="majorHAnsi" w:hAnsiTheme="majorHAnsi"/>
+          <w:b/>
+          <w:sz w:val="24"/>
+        </w:rPr>
+      </w:pPr>
+    </w:p>
+    <w:p>
+      <w:pPr>
+        <w:rPr>
+          <w:rFonts w:asciiTheme="majorHAnsi" w:hAnsiTheme="majorHAnsi"/>
+          <w:b/>
+          <w:sz w:val="24"/>
+        </w:rPr>
+      </w:pPr>
+    </w:p>
+    <w:p>
+      <w:pPr>
+        <w:rPr>
+          <w:rFonts w:asciiTheme="majorHAnsi" w:hAnsiTheme="majorHAnsi"/>
           <w:b/>
           <w:sz w:val="28"/>
         </w:rPr>
@@ -2248,6 +2189,7 @@
     <w:p>
       <w:pPr>
         <w:rPr>
+          <w:rFonts w:asciiTheme="majorHAnsi" w:hAnsiTheme="majorHAnsi"/>
           <w:b/>
           <w:sz w:val="28"/>
         </w:rPr>
@@ -2256,6 +2198,7 @@
     <w:p>
       <w:pPr>
         <w:rPr>
+          <w:rFonts w:asciiTheme="majorHAnsi" w:hAnsiTheme="majorHAnsi"/>
           <w:b/>
           <w:sz w:val="28"/>
         </w:rPr>
@@ -2264,6 +2207,7 @@
     <w:p>
       <w:pPr>
         <w:rPr>
+          <w:rFonts w:asciiTheme="majorHAnsi" w:hAnsiTheme="majorHAnsi"/>
           <w:b/>
           <w:sz w:val="28"/>
         </w:rPr>
@@ -2272,6 +2216,7 @@
     <w:p>
       <w:pPr>
         <w:rPr>
+          <w:rFonts w:asciiTheme="majorHAnsi" w:hAnsiTheme="majorHAnsi"/>
           <w:b/>
           <w:sz w:val="28"/>
         </w:rPr>
@@ -2280,6 +2225,7 @@
     <w:p>
       <w:pPr>
         <w:rPr>
+          <w:rFonts w:asciiTheme="majorHAnsi" w:hAnsiTheme="majorHAnsi"/>
           <w:b/>
           <w:sz w:val="28"/>
         </w:rPr>
@@ -2288,12 +2234,26 @@
     <w:p>
       <w:pPr>
         <w:rPr>
+          <w:rFonts w:asciiTheme="majorHAnsi" w:hAnsiTheme="majorHAnsi"/>
           <w:b/>
           <w:sz w:val="28"/>
         </w:rPr>
       </w:pPr>
     </w:p>
-    <w:p/>
+    <w:p>
+      <w:pPr>
+        <w:rPr>
+          <w:rFonts w:asciiTheme="majorHAnsi" w:hAnsiTheme="majorHAnsi"/>
+        </w:rPr>
+      </w:pPr>
+    </w:p>
+    <w:p>
+      <w:pPr>
+        <w:rPr>
+          <w:rFonts w:asciiTheme="majorHAnsi" w:hAnsiTheme="majorHAnsi"/>
+        </w:rPr>
+      </w:pPr>
+    </w:p>
     <w:sectPr>
       <w:headerReference w:type="default" r:id="rId10"/>
       <w:pgSz w:w="12240" w:h="15840"/>
@@ -3568,7 +3528,7 @@
     <w:lsdException w:name="Table Web 2" w:semiHidden="1" w:unhideWhenUsed="1"/>
     <w:lsdException w:name="Table Web 3" w:semiHidden="1" w:unhideWhenUsed="1"/>
     <w:lsdException w:name="Balloon Text" w:semiHidden="1" w:unhideWhenUsed="1"/>
-    <w:lsdException w:name="Table Grid" w:semiHidden="1" w:uiPriority="59" w:unhideWhenUsed="1"/>
+    <w:lsdException w:name="Table Grid" w:uiPriority="59"/>
     <w:lsdException w:name="Table Theme" w:semiHidden="1" w:unhideWhenUsed="1"/>
     <w:lsdException w:name="Placeholder Text" w:semiHidden="1"/>
     <w:lsdException w:name="No Spacing" w:uiPriority="1" w:qFormat="1"/>

</xml_diff>